<commit_message>
Forms portal usecase doc is updated.
</commit_message>
<xml_diff>
--- a/UseCases- Forms_Portal.docx
+++ b/UseCases- Forms_Portal.docx
@@ -37,6 +37,7 @@
         </w:rPr>
       </w:sdtEndPr>
       <w:sdtContent>
+        <w:bookmarkStart w:id="0" w:name="_GoBack" w:displacedByCustomXml="prev"/>
         <w:p>
           <w:pPr>
             <w:pStyle w:val="NoSpacing"/>
@@ -107,6 +108,7 @@
               </wp:anchor>
             </w:drawing>
           </w:r>
+          <w:bookmarkEnd w:id="0"/>
         </w:p>
         <w:p>
           <w:pPr>
@@ -184,6 +186,7 @@
                   <w:szCs w:val="36"/>
                 </w:rPr>
               </w:pPr>
+              <w:proofErr w:type="spellStart"/>
               <w:r>
                 <w:rPr>
                   <w:rFonts w:eastAsiaTheme="majorEastAsia" w:cstheme="minorHAnsi"/>
@@ -192,6 +195,7 @@
                 </w:rPr>
                 <w:t>Formsz</w:t>
               </w:r>
+              <w:proofErr w:type="spellEnd"/>
             </w:p>
           </w:sdtContent>
         </w:sdt>
@@ -302,11 +306,19 @@
                   <w:rFonts w:cstheme="minorHAnsi"/>
                 </w:rPr>
               </w:pPr>
+              <w:proofErr w:type="spellStart"/>
               <w:r>
                 <w:rPr>
                   <w:rFonts w:cstheme="minorHAnsi"/>
                 </w:rPr>
-                <w:t>MagikMinds Software Services Pvt. Ltd.</w:t>
+                <w:t>MagikMinds</w:t>
+              </w:r>
+              <w:proofErr w:type="spellEnd"/>
+              <w:r>
+                <w:rPr>
+                  <w:rFonts w:cstheme="minorHAnsi"/>
+                </w:rPr>
+                <w:t xml:space="preserve"> Software Services Pvt. Ltd.</w:t>
               </w:r>
             </w:p>
           </w:sdtContent>
@@ -322,26 +334,6 @@
               <w:rFonts w:cstheme="minorHAnsi"/>
             </w:rPr>
           </w:pPr>
-          <w:sdt>
-            <w:sdtPr>
-              <w:rPr>
-                <w:rFonts w:cstheme="minorHAnsi"/>
-              </w:rPr>
-              <w:alias w:val="Author"/>
-              <w:id w:val="14700094"/>
-              <w:dataBinding w:prefixMappings="xmlns:ns0='http://schemas.openxmlformats.org/package/2006/metadata/core-properties' xmlns:ns1='http://purl.org/dc/elements/1.1/'" w:xpath="/ns0:coreProperties[1]/ns1:creator[1]" w:storeItemID="{6C3C8BC8-F283-45AE-878A-BAB7291924A1}"/>
-              <w:text/>
-            </w:sdtPr>
-            <w:sdtEndPr/>
-            <w:sdtContent>
-              <w:r>
-                <w:rPr>
-                  <w:rFonts w:cstheme="minorHAnsi"/>
-                </w:rPr>
-                <w:t>M.L.Surendra</w:t>
-              </w:r>
-            </w:sdtContent>
-          </w:sdt>
           <w:r>
             <w:rPr>
               <w:rFonts w:cstheme="minorHAnsi"/>
@@ -5907,7 +5899,7 @@
       <w:pPr>
         <w:pStyle w:val="Heading1"/>
       </w:pPr>
-      <w:bookmarkStart w:id="0" w:name="_Toc359604106"/>
+      <w:bookmarkStart w:id="1" w:name="_Toc359604106"/>
     </w:p>
     <w:p/>
     <w:p/>
@@ -5917,14 +5909,14 @@
       <w:pPr>
         <w:pStyle w:val="Heading1"/>
       </w:pPr>
-      <w:bookmarkStart w:id="1" w:name="_Toc467489618"/>
+      <w:bookmarkStart w:id="2" w:name="_Toc467489618"/>
       <w:r>
         <w:t>I</w:t>
       </w:r>
       <w:r>
         <w:t>ntroduction</w:t>
       </w:r>
-      <w:bookmarkEnd w:id="1"/>
+      <w:bookmarkEnd w:id="2"/>
     </w:p>
     <w:p>
       <w:pPr>
@@ -5938,7 +5930,7 @@
         </w:rPr>
         <w:t xml:space="preserve">The purpose of </w:t>
       </w:r>
-      <w:bookmarkEnd w:id="0"/>
+      <w:bookmarkEnd w:id="1"/>
       <w:r>
         <w:rPr>
           <w:rFonts w:cs="Times New Roman"/>
@@ -6048,7 +6040,7 @@
       <w:pPr>
         <w:pStyle w:val="Heading1"/>
       </w:pPr>
-      <w:bookmarkStart w:id="2" w:name="_Toc467489619"/>
+      <w:bookmarkStart w:id="3" w:name="_Toc467489619"/>
       <w:r>
         <w:t xml:space="preserve">User </w:t>
       </w:r>
@@ -6070,13 +6062,13 @@
       <w:r>
         <w:t>ases</w:t>
       </w:r>
-      <w:bookmarkEnd w:id="2"/>
+      <w:bookmarkEnd w:id="3"/>
     </w:p>
     <w:p>
       <w:pPr>
         <w:pStyle w:val="Heading2"/>
       </w:pPr>
-      <w:bookmarkStart w:id="3" w:name="_Toc467489620"/>
+      <w:bookmarkStart w:id="4" w:name="_Toc467489620"/>
       <w:r>
         <w:t>User Story</w:t>
       </w:r>
@@ -6089,7 +6081,7 @@
       <w:r>
         <w:t xml:space="preserve"> 1</w:t>
       </w:r>
-      <w:bookmarkEnd w:id="3"/>
+      <w:bookmarkEnd w:id="4"/>
     </w:p>
     <w:p>
       <w:r>
@@ -6109,11 +6101,11 @@
       <w:pPr>
         <w:pStyle w:val="Heading3"/>
       </w:pPr>
-      <w:bookmarkStart w:id="4" w:name="_Toc467489621"/>
+      <w:bookmarkStart w:id="5" w:name="_Toc467489621"/>
       <w:r>
         <w:t>Use Case</w:t>
       </w:r>
-      <w:bookmarkEnd w:id="4"/>
+      <w:bookmarkEnd w:id="5"/>
     </w:p>
     <w:tbl>
       <w:tblPr>
@@ -6345,7 +6337,15 @@
               <w:t>Super admin should</w:t>
             </w:r>
             <w:r>
-              <w:t xml:space="preserve"> enter url of forms</w:t>
+              <w:t xml:space="preserve"> enter </w:t>
+            </w:r>
+            <w:proofErr w:type="spellStart"/>
+            <w:r>
+              <w:t>url</w:t>
+            </w:r>
+            <w:proofErr w:type="spellEnd"/>
+            <w:r>
+              <w:t xml:space="preserve"> of forms</w:t>
             </w:r>
             <w:r>
               <w:t xml:space="preserve"> </w:t>
@@ -6460,7 +6460,23 @@
                 <w:rFonts w:ascii="Calibri" w:hAnsi="Calibri"/>
                 <w:color w:val="000000"/>
               </w:rPr>
-              <w:t>Enter valid url and valid credentials for login</w:t>
+              <w:t xml:space="preserve">Enter valid </w:t>
+            </w:r>
+            <w:proofErr w:type="spellStart"/>
+            <w:r>
+              <w:rPr>
+                <w:rFonts w:ascii="Calibri" w:hAnsi="Calibri"/>
+                <w:color w:val="000000"/>
+              </w:rPr>
+              <w:t>url</w:t>
+            </w:r>
+            <w:proofErr w:type="spellEnd"/>
+            <w:r>
+              <w:rPr>
+                <w:rFonts w:ascii="Calibri" w:hAnsi="Calibri"/>
+                <w:color w:val="000000"/>
+              </w:rPr>
+              <w:t xml:space="preserve"> and valid credentials for login</w:t>
             </w:r>
           </w:p>
           <w:p>
@@ -6550,11 +6566,11 @@
       <w:pPr>
         <w:pStyle w:val="Heading3"/>
       </w:pPr>
-      <w:bookmarkStart w:id="5" w:name="_Toc467489622"/>
+      <w:bookmarkStart w:id="6" w:name="_Toc467489622"/>
       <w:r>
         <w:t>Acceptance Criteria</w:t>
       </w:r>
-      <w:bookmarkEnd w:id="5"/>
+      <w:bookmarkEnd w:id="6"/>
     </w:p>
     <w:tbl>
       <w:tblPr>
@@ -6715,11 +6731,11 @@
       <w:pPr>
         <w:pStyle w:val="Heading2"/>
       </w:pPr>
-      <w:bookmarkStart w:id="6" w:name="_Toc467489623"/>
+      <w:bookmarkStart w:id="7" w:name="_Toc467489623"/>
       <w:r>
         <w:t>User Story – 2</w:t>
       </w:r>
-      <w:bookmarkEnd w:id="6"/>
+      <w:bookmarkEnd w:id="7"/>
     </w:p>
     <w:p>
       <w:r>
@@ -6730,11 +6746,11 @@
       <w:pPr>
         <w:pStyle w:val="Heading3"/>
       </w:pPr>
-      <w:bookmarkStart w:id="7" w:name="_Toc467489624"/>
+      <w:bookmarkStart w:id="8" w:name="_Toc467489624"/>
       <w:r>
         <w:t>Use Case</w:t>
       </w:r>
-      <w:bookmarkEnd w:id="7"/>
+      <w:bookmarkEnd w:id="8"/>
     </w:p>
     <w:tbl>
       <w:tblPr>
@@ -7123,12 +7139,12 @@
       <w:pPr>
         <w:pStyle w:val="Heading3"/>
       </w:pPr>
-      <w:bookmarkStart w:id="8" w:name="_Toc467489625"/>
+      <w:bookmarkStart w:id="9" w:name="_Toc467489625"/>
       <w:r>
         <w:lastRenderedPageBreak/>
         <w:t>Acceptance Criteria</w:t>
       </w:r>
-      <w:bookmarkEnd w:id="8"/>
+      <w:bookmarkEnd w:id="9"/>
     </w:p>
     <w:tbl>
       <w:tblPr>
@@ -7344,11 +7360,11 @@
       <w:pPr>
         <w:pStyle w:val="Heading2"/>
       </w:pPr>
-      <w:bookmarkStart w:id="9" w:name="_Toc467489626"/>
+      <w:bookmarkStart w:id="10" w:name="_Toc467489626"/>
       <w:r>
         <w:t>User Story – 3</w:t>
       </w:r>
-      <w:bookmarkEnd w:id="9"/>
+      <w:bookmarkEnd w:id="10"/>
     </w:p>
     <w:p>
       <w:r>
@@ -7359,11 +7375,11 @@
       <w:pPr>
         <w:pStyle w:val="Heading3"/>
       </w:pPr>
-      <w:bookmarkStart w:id="10" w:name="_Toc467489627"/>
+      <w:bookmarkStart w:id="11" w:name="_Toc467489627"/>
       <w:r>
         <w:t>Use Case</w:t>
       </w:r>
-      <w:bookmarkEnd w:id="10"/>
+      <w:bookmarkEnd w:id="11"/>
     </w:p>
     <w:tbl>
       <w:tblPr>
@@ -7768,11 +7784,11 @@
       <w:pPr>
         <w:pStyle w:val="Heading3"/>
       </w:pPr>
-      <w:bookmarkStart w:id="11" w:name="_Toc467489628"/>
+      <w:bookmarkStart w:id="12" w:name="_Toc467489628"/>
       <w:r>
         <w:t>Acceptance Criteria</w:t>
       </w:r>
-      <w:bookmarkEnd w:id="11"/>
+      <w:bookmarkEnd w:id="12"/>
     </w:p>
     <w:tbl>
       <w:tblPr>
@@ -7916,14 +7932,14 @@
       <w:pPr>
         <w:pStyle w:val="Heading2"/>
       </w:pPr>
-      <w:bookmarkStart w:id="12" w:name="_Toc467489629"/>
+      <w:bookmarkStart w:id="13" w:name="_Toc467489629"/>
       <w:r>
         <w:t xml:space="preserve">User Story - </w:t>
       </w:r>
       <w:r>
         <w:t>4</w:t>
       </w:r>
-      <w:bookmarkEnd w:id="12"/>
+      <w:bookmarkEnd w:id="13"/>
     </w:p>
     <w:p>
       <w:pPr>
@@ -7942,11 +7958,11 @@
       <w:pPr>
         <w:pStyle w:val="Heading3"/>
       </w:pPr>
-      <w:bookmarkStart w:id="13" w:name="_Toc467489630"/>
+      <w:bookmarkStart w:id="14" w:name="_Toc467489630"/>
       <w:r>
         <w:t>Use Case</w:t>
       </w:r>
-      <w:bookmarkEnd w:id="13"/>
+      <w:bookmarkEnd w:id="14"/>
     </w:p>
     <w:tbl>
       <w:tblPr>
@@ -8337,11 +8353,11 @@
       <w:pPr>
         <w:pStyle w:val="Heading3"/>
       </w:pPr>
-      <w:bookmarkStart w:id="14" w:name="_Toc467489631"/>
+      <w:bookmarkStart w:id="15" w:name="_Toc467489631"/>
       <w:r>
         <w:t>Acceptance Criteria</w:t>
       </w:r>
-      <w:bookmarkEnd w:id="14"/>
+      <w:bookmarkEnd w:id="15"/>
     </w:p>
     <w:tbl>
       <w:tblPr>
@@ -8548,14 +8564,14 @@
       <w:pPr>
         <w:pStyle w:val="Heading2"/>
       </w:pPr>
-      <w:bookmarkStart w:id="15" w:name="_Toc467489632"/>
+      <w:bookmarkStart w:id="16" w:name="_Toc467489632"/>
       <w:r>
         <w:t xml:space="preserve">User Story - </w:t>
       </w:r>
       <w:r>
         <w:t>5</w:t>
       </w:r>
-      <w:bookmarkEnd w:id="15"/>
+      <w:bookmarkEnd w:id="16"/>
     </w:p>
     <w:p>
       <w:pPr>
@@ -8574,11 +8590,11 @@
       <w:pPr>
         <w:pStyle w:val="Heading3"/>
       </w:pPr>
-      <w:bookmarkStart w:id="16" w:name="_Toc467489633"/>
+      <w:bookmarkStart w:id="17" w:name="_Toc467489633"/>
       <w:r>
         <w:t>Use Case</w:t>
       </w:r>
-      <w:bookmarkEnd w:id="16"/>
+      <w:bookmarkEnd w:id="17"/>
     </w:p>
     <w:tbl>
       <w:tblPr>
@@ -8965,11 +8981,11 @@
       <w:pPr>
         <w:pStyle w:val="Heading3"/>
       </w:pPr>
-      <w:bookmarkStart w:id="17" w:name="_Toc467489634"/>
+      <w:bookmarkStart w:id="18" w:name="_Toc467489634"/>
       <w:r>
         <w:t>Acceptance Criteria</w:t>
       </w:r>
-      <w:bookmarkEnd w:id="17"/>
+      <w:bookmarkEnd w:id="18"/>
     </w:p>
     <w:tbl>
       <w:tblPr>
@@ -9121,7 +9137,7 @@
       <w:pPr>
         <w:pStyle w:val="Heading2"/>
       </w:pPr>
-      <w:bookmarkStart w:id="18" w:name="_Toc467489635"/>
+      <w:bookmarkStart w:id="19" w:name="_Toc467489635"/>
       <w:r>
         <w:t>Us</w:t>
       </w:r>
@@ -9131,7 +9147,7 @@
       <w:r>
         <w:t>6</w:t>
       </w:r>
-      <w:bookmarkEnd w:id="18"/>
+      <w:bookmarkEnd w:id="19"/>
     </w:p>
     <w:p>
       <w:r>
@@ -9142,11 +9158,11 @@
       <w:pPr>
         <w:pStyle w:val="Heading3"/>
       </w:pPr>
-      <w:bookmarkStart w:id="19" w:name="_Toc467489636"/>
+      <w:bookmarkStart w:id="20" w:name="_Toc467489636"/>
       <w:r>
         <w:t>Use Case</w:t>
       </w:r>
-      <w:bookmarkEnd w:id="19"/>
+      <w:bookmarkEnd w:id="20"/>
     </w:p>
     <w:tbl>
       <w:tblPr>
@@ -9552,11 +9568,11 @@
       <w:pPr>
         <w:pStyle w:val="Heading3"/>
       </w:pPr>
-      <w:bookmarkStart w:id="20" w:name="_Toc467489637"/>
+      <w:bookmarkStart w:id="21" w:name="_Toc467489637"/>
       <w:r>
         <w:t>Acceptance Criteria</w:t>
       </w:r>
-      <w:bookmarkEnd w:id="20"/>
+      <w:bookmarkEnd w:id="21"/>
     </w:p>
     <w:tbl>
       <w:tblPr>
@@ -9697,11 +9713,11 @@
       <w:pPr>
         <w:pStyle w:val="Heading2"/>
       </w:pPr>
-      <w:bookmarkStart w:id="21" w:name="_Toc467489638"/>
+      <w:bookmarkStart w:id="22" w:name="_Toc467489638"/>
       <w:r>
         <w:t>User Story – 7</w:t>
       </w:r>
-      <w:bookmarkEnd w:id="21"/>
+      <w:bookmarkEnd w:id="22"/>
     </w:p>
     <w:p>
       <w:r>
@@ -9712,12 +9728,12 @@
       <w:pPr>
         <w:pStyle w:val="Heading3"/>
       </w:pPr>
-      <w:bookmarkStart w:id="22" w:name="_Toc467489639"/>
+      <w:bookmarkStart w:id="23" w:name="_Toc467489639"/>
       <w:r>
         <w:lastRenderedPageBreak/>
         <w:t>Use Case</w:t>
       </w:r>
-      <w:bookmarkEnd w:id="22"/>
+      <w:bookmarkEnd w:id="23"/>
     </w:p>
     <w:tbl>
       <w:tblPr>
@@ -10092,11 +10108,11 @@
       <w:pPr>
         <w:pStyle w:val="Heading3"/>
       </w:pPr>
-      <w:bookmarkStart w:id="23" w:name="_Toc467489640"/>
+      <w:bookmarkStart w:id="24" w:name="_Toc467489640"/>
       <w:r>
         <w:t>Acceptance Criteria</w:t>
       </w:r>
-      <w:bookmarkEnd w:id="23"/>
+      <w:bookmarkEnd w:id="24"/>
     </w:p>
     <w:tbl>
       <w:tblPr>
@@ -10233,11 +10249,11 @@
       <w:pPr>
         <w:pStyle w:val="Heading2"/>
       </w:pPr>
-      <w:bookmarkStart w:id="24" w:name="_Toc467489641"/>
+      <w:bookmarkStart w:id="25" w:name="_Toc467489641"/>
       <w:r>
         <w:t>User Story – 8</w:t>
       </w:r>
-      <w:bookmarkEnd w:id="24"/>
+      <w:bookmarkEnd w:id="25"/>
     </w:p>
     <w:p>
       <w:r>
@@ -10260,11 +10276,11 @@
       <w:pPr>
         <w:pStyle w:val="Heading3"/>
       </w:pPr>
-      <w:bookmarkStart w:id="25" w:name="_Toc467489642"/>
+      <w:bookmarkStart w:id="26" w:name="_Toc467489642"/>
       <w:r>
         <w:t>Use Case</w:t>
       </w:r>
-      <w:bookmarkEnd w:id="25"/>
+      <w:bookmarkEnd w:id="26"/>
     </w:p>
     <w:tbl>
       <w:tblPr>
@@ -10698,11 +10714,11 @@
       <w:pPr>
         <w:pStyle w:val="Heading3"/>
       </w:pPr>
-      <w:bookmarkStart w:id="26" w:name="_Toc467489643"/>
+      <w:bookmarkStart w:id="27" w:name="_Toc467489643"/>
       <w:r>
         <w:t>Acceptance Criteria</w:t>
       </w:r>
-      <w:bookmarkEnd w:id="26"/>
+      <w:bookmarkEnd w:id="27"/>
     </w:p>
     <w:tbl>
       <w:tblPr>
@@ -10818,11 +10834,11 @@
       <w:pPr>
         <w:pStyle w:val="Heading2"/>
       </w:pPr>
-      <w:bookmarkStart w:id="27" w:name="_Toc467489644"/>
+      <w:bookmarkStart w:id="28" w:name="_Toc467489644"/>
       <w:r>
         <w:t>User Story – 9</w:t>
       </w:r>
-      <w:bookmarkEnd w:id="27"/>
+      <w:bookmarkEnd w:id="28"/>
     </w:p>
     <w:p>
       <w:r>
@@ -10833,11 +10849,11 @@
       <w:pPr>
         <w:pStyle w:val="Heading3"/>
       </w:pPr>
-      <w:bookmarkStart w:id="28" w:name="_Toc467489645"/>
+      <w:bookmarkStart w:id="29" w:name="_Toc467489645"/>
       <w:r>
         <w:t>Use Case</w:t>
       </w:r>
-      <w:bookmarkEnd w:id="28"/>
+      <w:bookmarkEnd w:id="29"/>
     </w:p>
     <w:tbl>
       <w:tblPr>
@@ -11282,11 +11298,11 @@
       <w:pPr>
         <w:pStyle w:val="Heading3"/>
       </w:pPr>
-      <w:bookmarkStart w:id="29" w:name="_Toc467489646"/>
+      <w:bookmarkStart w:id="30" w:name="_Toc467489646"/>
       <w:r>
         <w:t>Acceptance Criteria</w:t>
       </w:r>
-      <w:bookmarkEnd w:id="29"/>
+      <w:bookmarkEnd w:id="30"/>
     </w:p>
     <w:tbl>
       <w:tblPr>
@@ -11456,7 +11472,7 @@
       <w:pPr>
         <w:pStyle w:val="Heading2"/>
       </w:pPr>
-      <w:bookmarkStart w:id="30" w:name="_Toc467489647"/>
+      <w:bookmarkStart w:id="31" w:name="_Toc467489647"/>
       <w:r>
         <w:t xml:space="preserve">User Story </w:t>
       </w:r>
@@ -11469,7 +11485,7 @@
       <w:r>
         <w:t>10</w:t>
       </w:r>
-      <w:bookmarkEnd w:id="30"/>
+      <w:bookmarkEnd w:id="31"/>
     </w:p>
     <w:p>
       <w:r>
@@ -11483,11 +11499,11 @@
       <w:pPr>
         <w:pStyle w:val="Heading3"/>
       </w:pPr>
-      <w:bookmarkStart w:id="31" w:name="_Toc467489648"/>
+      <w:bookmarkStart w:id="32" w:name="_Toc467489648"/>
       <w:r>
         <w:t>Use Case</w:t>
       </w:r>
-      <w:bookmarkEnd w:id="31"/>
+      <w:bookmarkEnd w:id="32"/>
     </w:p>
     <w:tbl>
       <w:tblPr>
@@ -11940,11 +11956,11 @@
       <w:pPr>
         <w:pStyle w:val="Heading3"/>
       </w:pPr>
-      <w:bookmarkStart w:id="32" w:name="_Toc467489649"/>
+      <w:bookmarkStart w:id="33" w:name="_Toc467489649"/>
       <w:r>
         <w:t>Acceptance Criteria</w:t>
       </w:r>
-      <w:bookmarkEnd w:id="32"/>
+      <w:bookmarkEnd w:id="33"/>
     </w:p>
     <w:tbl>
       <w:tblPr>
@@ -12121,14 +12137,14 @@
       <w:pPr>
         <w:pStyle w:val="Heading2"/>
       </w:pPr>
-      <w:bookmarkStart w:id="33" w:name="_Toc467489650"/>
+      <w:bookmarkStart w:id="34" w:name="_Toc467489650"/>
       <w:r>
         <w:t>User Story – 1</w:t>
       </w:r>
       <w:r>
         <w:t>1</w:t>
       </w:r>
-      <w:bookmarkEnd w:id="33"/>
+      <w:bookmarkEnd w:id="34"/>
     </w:p>
     <w:p>
       <w:r>
@@ -12148,11 +12164,11 @@
       <w:pPr>
         <w:pStyle w:val="Heading3"/>
       </w:pPr>
-      <w:bookmarkStart w:id="34" w:name="_Toc467489651"/>
+      <w:bookmarkStart w:id="35" w:name="_Toc467489651"/>
       <w:r>
         <w:t>Use Case</w:t>
       </w:r>
-      <w:bookmarkEnd w:id="34"/>
+      <w:bookmarkEnd w:id="35"/>
     </w:p>
     <w:tbl>
       <w:tblPr>
@@ -12526,11 +12542,11 @@
       <w:pPr>
         <w:pStyle w:val="Heading3"/>
       </w:pPr>
-      <w:bookmarkStart w:id="35" w:name="_Toc467489652"/>
+      <w:bookmarkStart w:id="36" w:name="_Toc467489652"/>
       <w:r>
         <w:t>Acceptance Criteria</w:t>
       </w:r>
-      <w:bookmarkEnd w:id="35"/>
+      <w:bookmarkEnd w:id="36"/>
     </w:p>
     <w:tbl>
       <w:tblPr>
@@ -12650,7 +12666,7 @@
       <w:pPr>
         <w:pStyle w:val="Heading2"/>
       </w:pPr>
-      <w:bookmarkStart w:id="36" w:name="_Toc467489653"/>
+      <w:bookmarkStart w:id="37" w:name="_Toc467489653"/>
       <w:r>
         <w:t xml:space="preserve">User Story –  </w:t>
       </w:r>
@@ -12660,7 +12676,7 @@
       <w:r>
         <w:t>2</w:t>
       </w:r>
-      <w:bookmarkEnd w:id="36"/>
+      <w:bookmarkEnd w:id="37"/>
     </w:p>
     <w:p>
       <w:r>
@@ -12674,11 +12690,11 @@
       <w:pPr>
         <w:pStyle w:val="Heading3"/>
       </w:pPr>
-      <w:bookmarkStart w:id="37" w:name="_Toc467489654"/>
+      <w:bookmarkStart w:id="38" w:name="_Toc467489654"/>
       <w:r>
         <w:t>Use Case</w:t>
       </w:r>
-      <w:bookmarkEnd w:id="37"/>
+      <w:bookmarkEnd w:id="38"/>
     </w:p>
     <w:tbl>
       <w:tblPr>
@@ -13075,11 +13091,11 @@
       <w:pPr>
         <w:pStyle w:val="Heading3"/>
       </w:pPr>
-      <w:bookmarkStart w:id="38" w:name="_Toc467489655"/>
+      <w:bookmarkStart w:id="39" w:name="_Toc467489655"/>
       <w:r>
         <w:t>Acceptance Criteria</w:t>
       </w:r>
-      <w:bookmarkEnd w:id="38"/>
+      <w:bookmarkEnd w:id="39"/>
     </w:p>
     <w:tbl>
       <w:tblPr>
@@ -13202,7 +13218,7 @@
       <w:pPr>
         <w:pStyle w:val="Heading2"/>
       </w:pPr>
-      <w:bookmarkStart w:id="39" w:name="_Toc467489656"/>
+      <w:bookmarkStart w:id="40" w:name="_Toc467489656"/>
       <w:r>
         <w:t xml:space="preserve">User Story </w:t>
       </w:r>
@@ -13218,7 +13234,7 @@
       <w:r>
         <w:t>3</w:t>
       </w:r>
-      <w:bookmarkEnd w:id="39"/>
+      <w:bookmarkEnd w:id="40"/>
     </w:p>
     <w:p>
       <w:r>
@@ -13235,11 +13251,11 @@
       <w:pPr>
         <w:pStyle w:val="Heading3"/>
       </w:pPr>
-      <w:bookmarkStart w:id="40" w:name="_Toc467489657"/>
+      <w:bookmarkStart w:id="41" w:name="_Toc467489657"/>
       <w:r>
         <w:t>Use Case</w:t>
       </w:r>
-      <w:bookmarkEnd w:id="40"/>
+      <w:bookmarkEnd w:id="41"/>
     </w:p>
     <w:tbl>
       <w:tblPr>
@@ -13647,11 +13663,11 @@
       <w:pPr>
         <w:pStyle w:val="Heading3"/>
       </w:pPr>
-      <w:bookmarkStart w:id="41" w:name="_Toc467489658"/>
+      <w:bookmarkStart w:id="42" w:name="_Toc467489658"/>
       <w:r>
         <w:t>Acceptance Criteria</w:t>
       </w:r>
-      <w:bookmarkEnd w:id="41"/>
+      <w:bookmarkEnd w:id="42"/>
     </w:p>
     <w:tbl>
       <w:tblPr>
@@ -13813,32 +13829,37 @@
       <w:pPr>
         <w:pStyle w:val="Heading2"/>
       </w:pPr>
-      <w:bookmarkStart w:id="42" w:name="_Toc467489659"/>
+      <w:bookmarkStart w:id="43" w:name="_Toc467489659"/>
       <w:r>
         <w:t>User Story – 1</w:t>
       </w:r>
       <w:r>
         <w:t>4</w:t>
       </w:r>
-      <w:bookmarkEnd w:id="42"/>
+      <w:bookmarkEnd w:id="43"/>
     </w:p>
     <w:p>
       <w:r>
         <w:t xml:space="preserve">As a department admin, I want </w:t>
       </w:r>
+      <w:proofErr w:type="gramStart"/>
       <w:r>
-        <w:t>create the New Form</w:t>
+        <w:t>create</w:t>
+      </w:r>
+      <w:proofErr w:type="gramEnd"/>
+      <w:r>
+        <w:t xml:space="preserve"> the New Form</w:t>
       </w:r>
     </w:p>
     <w:p>
       <w:pPr>
         <w:pStyle w:val="Heading3"/>
       </w:pPr>
-      <w:bookmarkStart w:id="43" w:name="_Toc467489660"/>
+      <w:bookmarkStart w:id="44" w:name="_Toc467489660"/>
       <w:r>
         <w:t>Use Case</w:t>
       </w:r>
-      <w:bookmarkEnd w:id="43"/>
+      <w:bookmarkEnd w:id="44"/>
     </w:p>
     <w:tbl>
       <w:tblPr>
@@ -14283,12 +14304,12 @@
       <w:pPr>
         <w:pStyle w:val="Heading3"/>
       </w:pPr>
-      <w:bookmarkStart w:id="44" w:name="_Toc467489661"/>
+      <w:bookmarkStart w:id="45" w:name="_Toc467489661"/>
       <w:r>
         <w:lastRenderedPageBreak/>
         <w:t>Acceptance Criteria</w:t>
       </w:r>
-      <w:bookmarkEnd w:id="44"/>
+      <w:bookmarkEnd w:id="45"/>
     </w:p>
     <w:tbl>
       <w:tblPr>
@@ -14540,7 +14561,7 @@
       <w:pPr>
         <w:pStyle w:val="Heading2"/>
       </w:pPr>
-      <w:bookmarkStart w:id="45" w:name="_Toc467489662"/>
+      <w:bookmarkStart w:id="46" w:name="_Toc467489662"/>
       <w:r>
         <w:t xml:space="preserve">User Story – </w:t>
       </w:r>
@@ -14550,7 +14571,7 @@
       <w:r>
         <w:t>5</w:t>
       </w:r>
-      <w:bookmarkEnd w:id="45"/>
+      <w:bookmarkEnd w:id="46"/>
     </w:p>
     <w:p>
       <w:r>
@@ -14560,8 +14581,13 @@
         <w:t>As a department admin, I want</w:t>
       </w:r>
       <w:r>
-        <w:t xml:space="preserve"> import</w:t>
+        <w:t xml:space="preserve"> </w:t>
       </w:r>
+      <w:proofErr w:type="gramStart"/>
+      <w:r>
+        <w:t>import</w:t>
+      </w:r>
+      <w:proofErr w:type="gramEnd"/>
       <w:r>
         <w:t xml:space="preserve"> the</w:t>
       </w:r>
@@ -14573,11 +14599,11 @@
       <w:pPr>
         <w:pStyle w:val="Heading3"/>
       </w:pPr>
-      <w:bookmarkStart w:id="46" w:name="_Toc467489663"/>
+      <w:bookmarkStart w:id="47" w:name="_Toc467489663"/>
       <w:r>
         <w:t>Use Case</w:t>
       </w:r>
-      <w:bookmarkEnd w:id="46"/>
+      <w:bookmarkEnd w:id="47"/>
     </w:p>
     <w:tbl>
       <w:tblPr>
@@ -14982,12 +15008,12 @@
       <w:pPr>
         <w:pStyle w:val="Heading3"/>
       </w:pPr>
-      <w:bookmarkStart w:id="47" w:name="_Toc467489664"/>
+      <w:bookmarkStart w:id="48" w:name="_Toc467489664"/>
       <w:r>
         <w:lastRenderedPageBreak/>
         <w:t>Acceptance Criteria</w:t>
       </w:r>
-      <w:bookmarkEnd w:id="47"/>
+      <w:bookmarkEnd w:id="48"/>
     </w:p>
     <w:tbl>
       <w:tblPr>
@@ -15116,29 +15142,37 @@
       <w:pPr>
         <w:pStyle w:val="Heading2"/>
       </w:pPr>
-      <w:bookmarkStart w:id="48" w:name="_Toc467489665"/>
+      <w:bookmarkStart w:id="49" w:name="_Toc467489665"/>
       <w:r>
         <w:t>User Story – 1</w:t>
       </w:r>
       <w:r>
         <w:t>6</w:t>
       </w:r>
-      <w:bookmarkEnd w:id="48"/>
+      <w:bookmarkEnd w:id="49"/>
     </w:p>
     <w:p>
       <w:r>
-        <w:t>As a department admin, I want view all user submitted records</w:t>
+        <w:t xml:space="preserve">As a department admin, I want </w:t>
+      </w:r>
+      <w:proofErr w:type="gramStart"/>
+      <w:r>
+        <w:t>view</w:t>
+      </w:r>
+      <w:proofErr w:type="gramEnd"/>
+      <w:r>
+        <w:t xml:space="preserve"> all user submitted records</w:t>
       </w:r>
     </w:p>
     <w:p>
       <w:pPr>
         <w:pStyle w:val="Heading3"/>
       </w:pPr>
-      <w:bookmarkStart w:id="49" w:name="_Toc467489666"/>
+      <w:bookmarkStart w:id="50" w:name="_Toc467489666"/>
       <w:r>
         <w:t>Use Case</w:t>
       </w:r>
-      <w:bookmarkEnd w:id="49"/>
+      <w:bookmarkEnd w:id="50"/>
     </w:p>
     <w:tbl>
       <w:tblPr>
@@ -15542,11 +15576,11 @@
       <w:pPr>
         <w:pStyle w:val="Heading3"/>
       </w:pPr>
-      <w:bookmarkStart w:id="50" w:name="_Toc467489667"/>
+      <w:bookmarkStart w:id="51" w:name="_Toc467489667"/>
       <w:r>
         <w:t>Acceptance Criteria</w:t>
       </w:r>
-      <w:bookmarkEnd w:id="50"/>
+      <w:bookmarkEnd w:id="51"/>
     </w:p>
     <w:tbl>
       <w:tblPr>
@@ -15729,14 +15763,14 @@
       <w:pPr>
         <w:pStyle w:val="Heading2"/>
       </w:pPr>
-      <w:bookmarkStart w:id="51" w:name="_Toc467489668"/>
+      <w:bookmarkStart w:id="52" w:name="_Toc467489668"/>
       <w:r>
         <w:t>User Story – 1</w:t>
       </w:r>
       <w:r>
         <w:t>7</w:t>
       </w:r>
-      <w:bookmarkEnd w:id="51"/>
+      <w:bookmarkEnd w:id="52"/>
     </w:p>
     <w:p>
       <w:r>
@@ -15752,21 +15786,29 @@
         <w:t>, I want</w:t>
       </w:r>
       <w:r>
-        <w:t xml:space="preserve"> R</w:t>
+        <w:t xml:space="preserve"> </w:t>
+      </w:r>
+      <w:proofErr w:type="gramStart"/>
+      <w:r>
+        <w:t>R</w:t>
       </w:r>
       <w:r>
-        <w:t>e-assign the records</w:t>
+        <w:t>e-assign</w:t>
+      </w:r>
+      <w:proofErr w:type="gramEnd"/>
+      <w:r>
+        <w:t xml:space="preserve"> the records</w:t>
       </w:r>
     </w:p>
     <w:p>
       <w:pPr>
         <w:pStyle w:val="Heading3"/>
       </w:pPr>
-      <w:bookmarkStart w:id="52" w:name="_Toc467489669"/>
+      <w:bookmarkStart w:id="53" w:name="_Toc467489669"/>
       <w:r>
         <w:t>Use Case</w:t>
       </w:r>
-      <w:bookmarkEnd w:id="52"/>
+      <w:bookmarkEnd w:id="53"/>
     </w:p>
     <w:tbl>
       <w:tblPr>
@@ -16273,11 +16315,11 @@
       <w:pPr>
         <w:pStyle w:val="Heading3"/>
       </w:pPr>
-      <w:bookmarkStart w:id="53" w:name="_Toc467489670"/>
+      <w:bookmarkStart w:id="54" w:name="_Toc467489670"/>
       <w:r>
         <w:t>Acceptance Criteria</w:t>
       </w:r>
-      <w:bookmarkEnd w:id="53"/>
+      <w:bookmarkEnd w:id="54"/>
     </w:p>
     <w:tbl>
       <w:tblPr>
@@ -16438,14 +16480,14 @@
       <w:pPr>
         <w:pStyle w:val="Heading2"/>
       </w:pPr>
-      <w:bookmarkStart w:id="54" w:name="_Toc467489671"/>
+      <w:bookmarkStart w:id="55" w:name="_Toc467489671"/>
       <w:r>
         <w:t>User Story – 1</w:t>
       </w:r>
       <w:r>
         <w:t>8</w:t>
       </w:r>
-      <w:bookmarkEnd w:id="54"/>
+      <w:bookmarkEnd w:id="55"/>
     </w:p>
     <w:p>
       <w:r>
@@ -16457,8 +16499,13 @@
       <w:r>
         <w:t xml:space="preserve"> </w:t>
       </w:r>
+      <w:proofErr w:type="gramStart"/>
       <w:r>
-        <w:t>publish the form</w:t>
+        <w:t>publish</w:t>
+      </w:r>
+      <w:proofErr w:type="gramEnd"/>
+      <w:r>
+        <w:t xml:space="preserve"> the form</w:t>
       </w:r>
       <w:r>
         <w:t xml:space="preserve"> like</w:t>
@@ -16474,11 +16521,11 @@
       <w:pPr>
         <w:pStyle w:val="Heading3"/>
       </w:pPr>
-      <w:bookmarkStart w:id="55" w:name="_Toc467489672"/>
+      <w:bookmarkStart w:id="56" w:name="_Toc467489672"/>
       <w:r>
         <w:t>Use Case</w:t>
       </w:r>
-      <w:bookmarkEnd w:id="55"/>
+      <w:bookmarkEnd w:id="56"/>
     </w:p>
     <w:tbl>
       <w:tblPr>
@@ -16886,12 +16933,21 @@
               </w:rPr>
               <w:t xml:space="preserve">rm is displays to all the </w:t>
             </w:r>
+            <w:proofErr w:type="spellStart"/>
             <w:r>
               <w:rPr>
                 <w:rFonts w:ascii="Calibri" w:hAnsi="Calibri"/>
                 <w:color w:val="000000"/>
               </w:rPr>
-              <w:t xml:space="preserve">Formsz </w:t>
+              <w:t>Formsz</w:t>
+            </w:r>
+            <w:proofErr w:type="spellEnd"/>
+            <w:r>
+              <w:rPr>
+                <w:rFonts w:ascii="Calibri" w:hAnsi="Calibri"/>
+                <w:color w:val="000000"/>
+              </w:rPr>
+              <w:t xml:space="preserve"> </w:t>
             </w:r>
             <w:r>
               <w:rPr>
@@ -16976,11 +17032,11 @@
       <w:pPr>
         <w:pStyle w:val="Heading3"/>
       </w:pPr>
-      <w:bookmarkStart w:id="56" w:name="_Toc467489673"/>
+      <w:bookmarkStart w:id="57" w:name="_Toc467489673"/>
       <w:r>
         <w:t>Acceptance Criteria</w:t>
       </w:r>
-      <w:bookmarkEnd w:id="56"/>
+      <w:bookmarkEnd w:id="57"/>
     </w:p>
     <w:tbl>
       <w:tblPr>
@@ -17109,14 +17165,14 @@
       <w:pPr>
         <w:pStyle w:val="Heading2"/>
       </w:pPr>
-      <w:bookmarkStart w:id="57" w:name="_Toc467489674"/>
+      <w:bookmarkStart w:id="58" w:name="_Toc467489674"/>
       <w:r>
         <w:t>User Story – 1</w:t>
       </w:r>
       <w:r>
         <w:t>9</w:t>
       </w:r>
-      <w:bookmarkEnd w:id="57"/>
+      <w:bookmarkEnd w:id="58"/>
     </w:p>
     <w:p>
       <w:r>
@@ -17126,11 +17182,16 @@
         <w:t>As a department admin, I want to</w:t>
       </w:r>
       <w:r>
-        <w:t xml:space="preserve"> generate the new </w:t>
+        <w:t xml:space="preserve"> generate the </w:t>
+      </w:r>
+      <w:proofErr w:type="gramStart"/>
+      <w:r>
+        <w:t xml:space="preserve">new </w:t>
       </w:r>
       <w:r>
         <w:t>users</w:t>
       </w:r>
+      <w:proofErr w:type="gramEnd"/>
       <w:r>
         <w:t xml:space="preserve"> from</w:t>
       </w:r>
@@ -17142,11 +17203,11 @@
       <w:pPr>
         <w:pStyle w:val="Heading3"/>
       </w:pPr>
-      <w:bookmarkStart w:id="58" w:name="_Toc467489675"/>
+      <w:bookmarkStart w:id="59" w:name="_Toc467489675"/>
       <w:r>
         <w:t>Use Case</w:t>
       </w:r>
-      <w:bookmarkEnd w:id="58"/>
+      <w:bookmarkEnd w:id="59"/>
     </w:p>
     <w:tbl>
       <w:tblPr>
@@ -17223,10 +17284,18 @@
           </w:tcPr>
           <w:p>
             <w:r>
-              <w:t xml:space="preserve">Generate new </w:t>
-            </w:r>
-            <w:r>
-              <w:t>users by reading excel sheet</w:t>
+              <w:t xml:space="preserve">Generate </w:t>
+            </w:r>
+            <w:proofErr w:type="gramStart"/>
+            <w:r>
+              <w:t xml:space="preserve">new </w:t>
+            </w:r>
+            <w:r>
+              <w:t>users</w:t>
+            </w:r>
+            <w:proofErr w:type="gramEnd"/>
+            <w:r>
+              <w:t xml:space="preserve"> by reading excel sheet</w:t>
             </w:r>
           </w:p>
         </w:tc>
@@ -17272,11 +17341,16 @@
               <w:t>create</w:t>
             </w:r>
             <w:r>
-              <w:t xml:space="preserve"> new </w:t>
+              <w:t xml:space="preserve"> </w:t>
+            </w:r>
+            <w:proofErr w:type="gramStart"/>
+            <w:r>
+              <w:t xml:space="preserve">new </w:t>
             </w:r>
             <w:r>
               <w:t>users</w:t>
             </w:r>
+            <w:proofErr w:type="gramEnd"/>
             <w:r>
               <w:t xml:space="preserve"> from excel sheet</w:t>
             </w:r>
@@ -17606,11 +17680,11 @@
       <w:pPr>
         <w:pStyle w:val="Heading3"/>
       </w:pPr>
-      <w:bookmarkStart w:id="59" w:name="_Toc467489676"/>
+      <w:bookmarkStart w:id="60" w:name="_Toc467489676"/>
       <w:r>
         <w:t>Acceptance Criteria</w:t>
       </w:r>
-      <w:bookmarkEnd w:id="59"/>
+      <w:bookmarkEnd w:id="60"/>
     </w:p>
     <w:tbl>
       <w:tblPr>
@@ -17726,8 +17800,13 @@
               <w:t>Uploading data sheet must be in Excel format</w:t>
             </w:r>
             <w:r>
-              <w:t>, other than excel format can’t allow to create the new users</w:t>
-            </w:r>
+              <w:t xml:space="preserve">, other than excel format can’t allow to create the </w:t>
+            </w:r>
+            <w:proofErr w:type="gramStart"/>
+            <w:r>
+              <w:t>new users</w:t>
+            </w:r>
+            <w:proofErr w:type="gramEnd"/>
           </w:p>
         </w:tc>
       </w:tr>
@@ -17776,21 +17855,29 @@
       <w:pPr>
         <w:pStyle w:val="Heading2"/>
       </w:pPr>
-      <w:bookmarkStart w:id="60" w:name="_Toc467489677"/>
+      <w:bookmarkStart w:id="61" w:name="_Toc467489677"/>
       <w:r>
         <w:t xml:space="preserve">User Story – </w:t>
       </w:r>
       <w:r>
         <w:t>20</w:t>
       </w:r>
-      <w:bookmarkEnd w:id="60"/>
+      <w:bookmarkEnd w:id="61"/>
     </w:p>
     <w:p>
       <w:r>
         <w:t xml:space="preserve">  </w:t>
       </w:r>
       <w:r>
-        <w:t>As a department admin, I want view all activities</w:t>
+        <w:t xml:space="preserve">As a department admin, I want </w:t>
+      </w:r>
+      <w:proofErr w:type="gramStart"/>
+      <w:r>
+        <w:t>view</w:t>
+      </w:r>
+      <w:proofErr w:type="gramEnd"/>
+      <w:r>
+        <w:t xml:space="preserve"> all activities</w:t>
       </w:r>
       <w:r>
         <w:t xml:space="preserve"> &amp; analytics</w:t>
@@ -17806,11 +17893,11 @@
       <w:pPr>
         <w:pStyle w:val="Heading3"/>
       </w:pPr>
-      <w:bookmarkStart w:id="61" w:name="_Toc467489678"/>
+      <w:bookmarkStart w:id="62" w:name="_Toc467489678"/>
       <w:r>
         <w:t>Use Case</w:t>
       </w:r>
-      <w:bookmarkEnd w:id="61"/>
+      <w:bookmarkEnd w:id="62"/>
     </w:p>
     <w:tbl>
       <w:tblPr>
@@ -18211,11 +18298,11 @@
       <w:pPr>
         <w:pStyle w:val="Heading3"/>
       </w:pPr>
-      <w:bookmarkStart w:id="62" w:name="_Toc467489679"/>
+      <w:bookmarkStart w:id="63" w:name="_Toc467489679"/>
       <w:r>
         <w:t>Acceptance Criteria</w:t>
       </w:r>
-      <w:bookmarkEnd w:id="62"/>
+      <w:bookmarkEnd w:id="63"/>
     </w:p>
     <w:tbl>
       <w:tblPr>
@@ -18342,7 +18429,7 @@
       <w:pPr>
         <w:pStyle w:val="Heading2"/>
       </w:pPr>
-      <w:bookmarkStart w:id="63" w:name="_Toc467489680"/>
+      <w:bookmarkStart w:id="64" w:name="_Toc467489680"/>
       <w:r>
         <w:lastRenderedPageBreak/>
         <w:t>User Story – 2</w:t>
@@ -18350,7 +18437,7 @@
       <w:r>
         <w:t>1</w:t>
       </w:r>
-      <w:bookmarkEnd w:id="63"/>
+      <w:bookmarkEnd w:id="64"/>
     </w:p>
     <w:p>
       <w:r>
@@ -18373,13 +18460,13 @@
       <w:pPr>
         <w:pStyle w:val="Heading3"/>
       </w:pPr>
-      <w:bookmarkStart w:id="64" w:name="_Toc458149212"/>
-      <w:bookmarkStart w:id="65" w:name="_Toc467489681"/>
+      <w:bookmarkStart w:id="65" w:name="_Toc458149212"/>
+      <w:bookmarkStart w:id="66" w:name="_Toc467489681"/>
       <w:r>
         <w:t>Use Case</w:t>
       </w:r>
-      <w:bookmarkEnd w:id="64"/>
       <w:bookmarkEnd w:id="65"/>
+      <w:bookmarkEnd w:id="66"/>
     </w:p>
     <w:tbl>
       <w:tblPr>
@@ -18844,13 +18931,13 @@
       <w:pPr>
         <w:pStyle w:val="Heading3"/>
       </w:pPr>
-      <w:bookmarkStart w:id="66" w:name="_Toc458149213"/>
-      <w:bookmarkStart w:id="67" w:name="_Toc467489682"/>
+      <w:bookmarkStart w:id="67" w:name="_Toc458149213"/>
+      <w:bookmarkStart w:id="68" w:name="_Toc467489682"/>
       <w:r>
         <w:t>Acceptance Criteria</w:t>
       </w:r>
-      <w:bookmarkEnd w:id="66"/>
       <w:bookmarkEnd w:id="67"/>
+      <w:bookmarkEnd w:id="68"/>
     </w:p>
     <w:tbl>
       <w:tblPr>
@@ -19067,14 +19154,14 @@
       <w:pPr>
         <w:pStyle w:val="Heading2"/>
       </w:pPr>
-      <w:bookmarkStart w:id="68" w:name="_Toc467489683"/>
+      <w:bookmarkStart w:id="69" w:name="_Toc467489683"/>
       <w:r>
         <w:t>User Story – 2</w:t>
       </w:r>
       <w:r>
         <w:t>2</w:t>
       </w:r>
-      <w:bookmarkEnd w:id="68"/>
+      <w:bookmarkEnd w:id="69"/>
     </w:p>
     <w:p>
       <w:r>
@@ -19091,11 +19178,11 @@
       <w:pPr>
         <w:pStyle w:val="Heading3"/>
       </w:pPr>
-      <w:bookmarkStart w:id="69" w:name="_Toc467489684"/>
+      <w:bookmarkStart w:id="70" w:name="_Toc467489684"/>
       <w:r>
         <w:t>Use Case</w:t>
       </w:r>
-      <w:bookmarkEnd w:id="69"/>
+      <w:bookmarkEnd w:id="70"/>
     </w:p>
     <w:tbl>
       <w:tblPr>
@@ -19407,7 +19494,23 @@
                 <w:rFonts w:ascii="Calibri" w:hAnsi="Calibri"/>
                 <w:color w:val="000000"/>
               </w:rPr>
-              <w:t xml:space="preserve">create different types of categories </w:t>
+              <w:t xml:space="preserve">create </w:t>
+            </w:r>
+            <w:proofErr w:type="gramStart"/>
+            <w:r>
+              <w:rPr>
+                <w:rFonts w:ascii="Calibri" w:hAnsi="Calibri"/>
+                <w:color w:val="000000"/>
+              </w:rPr>
+              <w:t>different types</w:t>
+            </w:r>
+            <w:proofErr w:type="gramEnd"/>
+            <w:r>
+              <w:rPr>
+                <w:rFonts w:ascii="Calibri" w:hAnsi="Calibri"/>
+                <w:color w:val="000000"/>
+              </w:rPr>
+              <w:t xml:space="preserve"> of categories </w:t>
             </w:r>
             <w:r>
               <w:rPr>
@@ -19570,11 +19673,11 @@
       <w:pPr>
         <w:pStyle w:val="Heading3"/>
       </w:pPr>
-      <w:bookmarkStart w:id="70" w:name="_Toc467489685"/>
+      <w:bookmarkStart w:id="71" w:name="_Toc467489685"/>
       <w:r>
         <w:t>Acceptance Criteria</w:t>
       </w:r>
-      <w:bookmarkEnd w:id="70"/>
+      <w:bookmarkEnd w:id="71"/>
     </w:p>
     <w:tbl>
       <w:tblPr>
@@ -19657,7 +19760,23 @@
                 <w:rFonts w:ascii="Calibri" w:hAnsi="Calibri"/>
                 <w:color w:val="000000"/>
               </w:rPr>
-              <w:t>Before create the form, admin must create the category</w:t>
+              <w:t xml:space="preserve">Before </w:t>
+            </w:r>
+            <w:proofErr w:type="gramStart"/>
+            <w:r>
+              <w:rPr>
+                <w:rFonts w:ascii="Calibri" w:hAnsi="Calibri"/>
+                <w:color w:val="000000"/>
+              </w:rPr>
+              <w:t>create</w:t>
+            </w:r>
+            <w:proofErr w:type="gramEnd"/>
+            <w:r>
+              <w:rPr>
+                <w:rFonts w:ascii="Calibri" w:hAnsi="Calibri"/>
+                <w:color w:val="000000"/>
+              </w:rPr>
+              <w:t xml:space="preserve"> the form, admin must create the category</w:t>
             </w:r>
           </w:p>
         </w:tc>
@@ -19740,21 +19859,21 @@
       <w:pPr>
         <w:pStyle w:val="Heading2"/>
       </w:pPr>
-      <w:bookmarkStart w:id="71" w:name="_Toc461111419"/>
-      <w:bookmarkStart w:id="72" w:name="_Toc461800510"/>
-      <w:bookmarkStart w:id="73" w:name="_Toc467489686"/>
+      <w:bookmarkStart w:id="72" w:name="_Toc461111419"/>
+      <w:bookmarkStart w:id="73" w:name="_Toc461800510"/>
+      <w:bookmarkStart w:id="74" w:name="_Toc467489686"/>
       <w:r>
         <w:t xml:space="preserve">User Story – </w:t>
       </w:r>
-      <w:bookmarkEnd w:id="71"/>
       <w:bookmarkEnd w:id="72"/>
+      <w:bookmarkEnd w:id="73"/>
       <w:r>
         <w:t>2</w:t>
       </w:r>
       <w:r>
         <w:t>3</w:t>
       </w:r>
-      <w:bookmarkEnd w:id="73"/>
+      <w:bookmarkEnd w:id="74"/>
     </w:p>
     <w:p>
       <w:r>
@@ -19783,15 +19902,15 @@
       <w:pPr>
         <w:pStyle w:val="Heading3"/>
       </w:pPr>
-      <w:bookmarkStart w:id="74" w:name="_Toc461111420"/>
-      <w:bookmarkStart w:id="75" w:name="_Toc461800511"/>
-      <w:bookmarkStart w:id="76" w:name="_Toc467489687"/>
+      <w:bookmarkStart w:id="75" w:name="_Toc461111420"/>
+      <w:bookmarkStart w:id="76" w:name="_Toc461800511"/>
+      <w:bookmarkStart w:id="77" w:name="_Toc467489687"/>
       <w:r>
         <w:t>Use Case</w:t>
       </w:r>
-      <w:bookmarkEnd w:id="74"/>
       <w:bookmarkEnd w:id="75"/>
       <w:bookmarkEnd w:id="76"/>
+      <w:bookmarkEnd w:id="77"/>
     </w:p>
     <w:tbl>
       <w:tblPr>
@@ -20206,15 +20325,15 @@
       <w:pPr>
         <w:pStyle w:val="Heading3"/>
       </w:pPr>
-      <w:bookmarkStart w:id="77" w:name="_Toc461111421"/>
-      <w:bookmarkStart w:id="78" w:name="_Toc461800512"/>
-      <w:bookmarkStart w:id="79" w:name="_Toc467489688"/>
+      <w:bookmarkStart w:id="78" w:name="_Toc461111421"/>
+      <w:bookmarkStart w:id="79" w:name="_Toc461800512"/>
+      <w:bookmarkStart w:id="80" w:name="_Toc467489688"/>
       <w:r>
         <w:t>Acceptance Criteria</w:t>
       </w:r>
-      <w:bookmarkEnd w:id="77"/>
       <w:bookmarkEnd w:id="78"/>
       <w:bookmarkEnd w:id="79"/>
+      <w:bookmarkEnd w:id="80"/>
     </w:p>
     <w:tbl>
       <w:tblPr>
@@ -20440,23 +20559,31 @@
       <w:pPr>
         <w:pStyle w:val="Heading2"/>
       </w:pPr>
-      <w:bookmarkStart w:id="80" w:name="_Toc461111422"/>
-      <w:bookmarkStart w:id="81" w:name="_Toc461800513"/>
-      <w:bookmarkStart w:id="82" w:name="_Toc467489689"/>
-      <w:bookmarkStart w:id="83" w:name="_Hlk494192793"/>
+      <w:bookmarkStart w:id="81" w:name="_Toc461111422"/>
+      <w:bookmarkStart w:id="82" w:name="_Toc461800513"/>
+      <w:bookmarkStart w:id="83" w:name="_Toc467489689"/>
+      <w:bookmarkStart w:id="84" w:name="_Hlk494192793"/>
       <w:r>
         <w:t>User Story – 2</w:t>
       </w:r>
-      <w:bookmarkEnd w:id="80"/>
       <w:bookmarkEnd w:id="81"/>
+      <w:bookmarkEnd w:id="82"/>
       <w:r>
         <w:t>4</w:t>
       </w:r>
-      <w:bookmarkEnd w:id="82"/>
+      <w:bookmarkEnd w:id="83"/>
     </w:p>
     <w:p>
       <w:r>
-        <w:t>As a department admin, I want create Calculated</w:t>
+        <w:t xml:space="preserve">As a department admin, I want </w:t>
+      </w:r>
+      <w:proofErr w:type="gramStart"/>
+      <w:r>
+        <w:t>create</w:t>
+      </w:r>
+      <w:proofErr w:type="gramEnd"/>
+      <w:r>
+        <w:t xml:space="preserve"> Calculated</w:t>
       </w:r>
       <w:r>
         <w:t xml:space="preserve"> </w:t>
@@ -20472,15 +20599,15 @@
       <w:pPr>
         <w:pStyle w:val="Heading3"/>
       </w:pPr>
-      <w:bookmarkStart w:id="84" w:name="_Toc461111423"/>
-      <w:bookmarkStart w:id="85" w:name="_Toc461800514"/>
-      <w:bookmarkStart w:id="86" w:name="_Toc467489690"/>
+      <w:bookmarkStart w:id="85" w:name="_Toc461111423"/>
+      <w:bookmarkStart w:id="86" w:name="_Toc461800514"/>
+      <w:bookmarkStart w:id="87" w:name="_Toc467489690"/>
       <w:r>
         <w:t>Use Case</w:t>
       </w:r>
-      <w:bookmarkEnd w:id="84"/>
       <w:bookmarkEnd w:id="85"/>
       <w:bookmarkEnd w:id="86"/>
+      <w:bookmarkEnd w:id="87"/>
     </w:p>
     <w:tbl>
       <w:tblPr>
@@ -20855,15 +20982,15 @@
       <w:pPr>
         <w:pStyle w:val="Heading3"/>
       </w:pPr>
-      <w:bookmarkStart w:id="87" w:name="_Toc461111424"/>
-      <w:bookmarkStart w:id="88" w:name="_Toc461800515"/>
-      <w:bookmarkStart w:id="89" w:name="_Toc467489691"/>
+      <w:bookmarkStart w:id="88" w:name="_Toc461111424"/>
+      <w:bookmarkStart w:id="89" w:name="_Toc461800515"/>
+      <w:bookmarkStart w:id="90" w:name="_Toc467489691"/>
       <w:r>
         <w:t>Acceptance Criteria</w:t>
       </w:r>
-      <w:bookmarkEnd w:id="87"/>
       <w:bookmarkEnd w:id="88"/>
       <w:bookmarkEnd w:id="89"/>
+      <w:bookmarkEnd w:id="90"/>
     </w:p>
     <w:tbl>
       <w:tblPr>
@@ -20941,87 +21068,96 @@
                 <w:rFonts w:ascii="Calibri" w:eastAsia="Times New Roman" w:hAnsi="Calibri" w:cs="Arial"/>
                 <w:color w:val="333333"/>
               </w:rPr>
-              <w:t>Admin can create different type</w:t>
-            </w:r>
+              <w:t xml:space="preserve">Admin can create </w:t>
+            </w:r>
+            <w:proofErr w:type="gramStart"/>
             <w:r>
               <w:rPr>
                 <w:rFonts w:ascii="Calibri" w:eastAsia="Times New Roman" w:hAnsi="Calibri" w:cs="Arial"/>
                 <w:color w:val="333333"/>
               </w:rPr>
-              <w:t>s</w:t>
+              <w:t>different type</w:t>
             </w:r>
             <w:r>
               <w:rPr>
                 <w:rFonts w:ascii="Calibri" w:eastAsia="Times New Roman" w:hAnsi="Calibri" w:cs="Arial"/>
                 <w:color w:val="333333"/>
               </w:rPr>
-              <w:t xml:space="preserve"> of formulas </w:t>
-            </w:r>
+              <w:t>s</w:t>
+            </w:r>
+            <w:proofErr w:type="gramEnd"/>
             <w:r>
               <w:rPr>
                 <w:rFonts w:ascii="Calibri" w:eastAsia="Times New Roman" w:hAnsi="Calibri" w:cs="Arial"/>
                 <w:color w:val="333333"/>
               </w:rPr>
-              <w:t xml:space="preserve">using </w:t>
+              <w:t xml:space="preserve"> of formulas </w:t>
             </w:r>
             <w:r>
               <w:rPr>
                 <w:rFonts w:ascii="Calibri" w:eastAsia="Times New Roman" w:hAnsi="Calibri" w:cs="Arial"/>
                 <w:color w:val="333333"/>
               </w:rPr>
-              <w:t>calculation widget</w:t>
-            </w:r>
-          </w:p>
-        </w:tc>
-      </w:tr>
-      <w:tr>
-        <w:tc>
-          <w:tcPr>
-            <w:tcW w:w="1260" w:type="dxa"/>
-          </w:tcPr>
-          <w:p>
-            <w:r>
-              <w:t>2</w:t>
-            </w:r>
-          </w:p>
-        </w:tc>
-        <w:tc>
-          <w:tcPr>
-            <w:tcW w:w="8095" w:type="dxa"/>
-          </w:tcPr>
-          <w:p>
-            <w:pPr>
+              <w:t xml:space="preserve">using </w:t>
+            </w:r>
+            <w:r>
               <w:rPr>
                 <w:rFonts w:ascii="Calibri" w:eastAsia="Times New Roman" w:hAnsi="Calibri" w:cs="Arial"/>
                 <w:color w:val="333333"/>
               </w:rPr>
-            </w:pPr>
-            <w:r>
+              <w:t>calculation widget</w:t>
+            </w:r>
+          </w:p>
+        </w:tc>
+      </w:tr>
+      <w:tr>
+        <w:tc>
+          <w:tcPr>
+            <w:tcW w:w="1260" w:type="dxa"/>
+          </w:tcPr>
+          <w:p>
+            <w:r>
+              <w:t>2</w:t>
+            </w:r>
+          </w:p>
+        </w:tc>
+        <w:tc>
+          <w:tcPr>
+            <w:tcW w:w="8095" w:type="dxa"/>
+          </w:tcPr>
+          <w:p>
+            <w:pPr>
               <w:rPr>
                 <w:rFonts w:ascii="Calibri" w:eastAsia="Times New Roman" w:hAnsi="Calibri" w:cs="Arial"/>
                 <w:color w:val="333333"/>
               </w:rPr>
-              <w:t>Admin can’</w:t>
-            </w:r>
+            </w:pPr>
             <w:r>
               <w:rPr>
                 <w:rFonts w:ascii="Calibri" w:eastAsia="Times New Roman" w:hAnsi="Calibri" w:cs="Arial"/>
                 <w:color w:val="333333"/>
               </w:rPr>
-              <w:t>t dele</w:t>
+              <w:t>Admin can’</w:t>
             </w:r>
             <w:r>
               <w:rPr>
                 <w:rFonts w:ascii="Calibri" w:eastAsia="Times New Roman" w:hAnsi="Calibri" w:cs="Arial"/>
                 <w:color w:val="333333"/>
               </w:rPr>
-              <w:t xml:space="preserve">te the </w:t>
+              <w:t>t dele</w:t>
             </w:r>
             <w:r>
               <w:rPr>
                 <w:rFonts w:ascii="Calibri" w:eastAsia="Times New Roman" w:hAnsi="Calibri" w:cs="Arial"/>
                 <w:color w:val="333333"/>
               </w:rPr>
+              <w:t xml:space="preserve">te the </w:t>
+            </w:r>
+            <w:r>
+              <w:rPr>
+                <w:rFonts w:ascii="Calibri" w:eastAsia="Times New Roman" w:hAnsi="Calibri" w:cs="Arial"/>
+                <w:color w:val="333333"/>
+              </w:rPr>
               <w:t>field which is used in calculated formula</w:t>
             </w:r>
           </w:p>
@@ -21207,20 +21343,20 @@
       <w:pPr>
         <w:pStyle w:val="Heading2"/>
       </w:pPr>
-      <w:bookmarkStart w:id="90" w:name="_Toc461800519"/>
-      <w:bookmarkStart w:id="91" w:name="_Toc467489692"/>
-      <w:bookmarkEnd w:id="83"/>
+      <w:bookmarkStart w:id="91" w:name="_Toc461800519"/>
+      <w:bookmarkStart w:id="92" w:name="_Toc467489692"/>
+      <w:bookmarkEnd w:id="84"/>
       <w:r>
         <w:t xml:space="preserve">User Story – </w:t>
       </w:r>
-      <w:bookmarkEnd w:id="90"/>
+      <w:bookmarkEnd w:id="91"/>
       <w:r>
         <w:t>2</w:t>
       </w:r>
       <w:r>
         <w:t>5</w:t>
       </w:r>
-      <w:bookmarkEnd w:id="91"/>
+      <w:bookmarkEnd w:id="92"/>
     </w:p>
     <w:p>
       <w:r>
@@ -21229,8 +21365,6 @@
       <w:r>
         <w:t xml:space="preserve"> to</w:t>
       </w:r>
-      <w:bookmarkStart w:id="92" w:name="_GoBack"/>
-      <w:bookmarkEnd w:id="92"/>
       <w:r>
         <w:t xml:space="preserve"> e</w:t>
       </w:r>
@@ -22590,7 +22724,14 @@
         </w:pPr>
         <w:r>
           <w:tab/>
-          <w:t>MagikMinds Software Services Pvt. Ltd.</w:t>
+        </w:r>
+        <w:proofErr w:type="spellStart"/>
+        <w:r>
+          <w:t>MagikMinds</w:t>
+        </w:r>
+        <w:proofErr w:type="spellEnd"/>
+        <w:r>
+          <w:t xml:space="preserve"> Software Services Pvt. Ltd.</w:t>
         </w:r>
         <w:r>
           <w:tab/>
@@ -22609,7 +22750,7 @@
           <w:rPr>
             <w:noProof/>
           </w:rPr>
-          <w:t>27</w:t>
+          <w:t>1</w:t>
         </w:r>
         <w:r>
           <w:rPr>
@@ -27852,18 +27993,18 @@
 </file>
 
 <file path=customXml/item3.xml><?xml version="1.0" encoding="utf-8"?>
+<p:properties xmlns:p="http://schemas.microsoft.com/office/2006/metadata/properties" xmlns:xsi="http://www.w3.org/2001/XMLSchema-instance" xmlns:pc="http://schemas.microsoft.com/office/infopath/2007/PartnerControls">
+  <documentManagement/>
+</p:properties>
+</file>
+
+<file path=customXml/item4.xml><?xml version="1.0" encoding="utf-8"?>
 <?mso-contentType ?>
 <FormTemplates xmlns="http://schemas.microsoft.com/sharepoint/v3/contenttype/forms">
   <Display>DocumentLibraryForm</Display>
   <Edit>DocumentLibraryForm</Edit>
   <New>DocumentLibraryForm</New>
 </FormTemplates>
-</file>
-
-<file path=customXml/item4.xml><?xml version="1.0" encoding="utf-8"?>
-<p:properties xmlns:p="http://schemas.microsoft.com/office/2006/metadata/properties" xmlns:xsi="http://www.w3.org/2001/XMLSchema-instance" xmlns:pc="http://schemas.microsoft.com/office/infopath/2007/PartnerControls">
-  <documentManagement/>
-</p:properties>
 </file>
 
 <file path=customXml/item5.xml><?xml version="1.0" encoding="utf-8"?>
@@ -27897,14 +28038,6 @@
 </file>
 
 <file path=customXml/itemProps3.xml><?xml version="1.0" encoding="utf-8"?>
-<ds:datastoreItem xmlns:ds="http://schemas.openxmlformats.org/officeDocument/2006/customXml" ds:itemID="{587696E8-01C4-4E12-B29F-098D52663398}">
-  <ds:schemaRefs>
-    <ds:schemaRef ds:uri="http://schemas.microsoft.com/sharepoint/v3/contenttype/forms"/>
-  </ds:schemaRefs>
-</ds:datastoreItem>
-</file>
-
-<file path=customXml/itemProps4.xml><?xml version="1.0" encoding="utf-8"?>
 <ds:datastoreItem xmlns:ds="http://schemas.openxmlformats.org/officeDocument/2006/customXml" ds:itemID="{2FC70ADF-5A83-411D-B023-73C3A1655F49}">
   <ds:schemaRefs>
     <ds:schemaRef ds:uri="http://schemas.microsoft.com/office/2006/metadata/properties"/>
@@ -27913,8 +28046,16 @@
 </ds:datastoreItem>
 </file>
 
+<file path=customXml/itemProps4.xml><?xml version="1.0" encoding="utf-8"?>
+<ds:datastoreItem xmlns:ds="http://schemas.openxmlformats.org/officeDocument/2006/customXml" ds:itemID="{587696E8-01C4-4E12-B29F-098D52663398}">
+  <ds:schemaRefs>
+    <ds:schemaRef ds:uri="http://schemas.microsoft.com/sharepoint/v3/contenttype/forms"/>
+  </ds:schemaRefs>
+</ds:datastoreItem>
+</file>
+
 <file path=customXml/itemProps5.xml><?xml version="1.0" encoding="utf-8"?>
-<ds:datastoreItem xmlns:ds="http://schemas.openxmlformats.org/officeDocument/2006/customXml" ds:itemID="{34A1A282-7E46-47D4-9D95-FB06E34B9AB3}">
+<ds:datastoreItem xmlns:ds="http://schemas.openxmlformats.org/officeDocument/2006/customXml" ds:itemID="{1A45EC14-6B86-4EF1-9790-385EC8FA5097}">
   <ds:schemaRefs>
     <ds:schemaRef ds:uri="http://schemas.openxmlformats.org/officeDocument/2006/bibliography"/>
   </ds:schemaRefs>

</xml_diff>